<commit_message>
Adding exercises for preparation to ESW exam, updating internship info and adding notes for different subject in the semester
</commit_message>
<xml_diff>
--- a/Sem05/Internship/Info.docx
+++ b/Sem05/Internship/Info.docx
@@ -767,6 +767,9 @@
     </w:p>
     <w:p>
       <w:r>
+        <w:rPr>
+          <w:noProof/>
+        </w:rPr>
         <w:drawing>
           <wp:inline distT="0" distB="0" distL="0" distR="0" wp14:anchorId="7D19E612" wp14:editId="44C684E3">
             <wp:extent cx="5760720" cy="311150"/>
@@ -999,6 +1002,63 @@
         </w:tc>
       </w:tr>
     </w:tbl>
+    <w:p/>
+    <w:p/>
+    <w:p>
+      <w:pPr>
+        <w:pStyle w:val="Heading2"/>
+      </w:pPr>
+      <w:r>
+        <w:t>Internet Sim</w:t>
+      </w:r>
+    </w:p>
+    <w:p>
+      <w:pPr>
+        <w:pStyle w:val="Heading3"/>
+      </w:pPr>
+    </w:p>
+    <w:p>
+      <w:pPr>
+        <w:pStyle w:val="Heading3"/>
+      </w:pPr>
+      <w:r>
+        <w:t>Drei</w:t>
+      </w:r>
+    </w:p>
+    <w:p>
+      <w:pPr>
+        <w:pStyle w:val="Heading6"/>
+      </w:pPr>
+    </w:p>
+    <w:p>
+      <w:pPr>
+        <w:pStyle w:val="Heading6"/>
+      </w:pPr>
+      <w:r>
+        <w:t xml:space="preserve">Link - </w:t>
+      </w:r>
+      <w:hyperlink r:id="rId14" w:history="1">
+        <w:r>
+          <w:rPr>
+            <w:rStyle w:val="Hyperlink"/>
+          </w:rPr>
+          <w:t>https://www.drei.at/de/shop/tarife/internet-tarife/startnet-sim-m/</w:t>
+        </w:r>
+      </w:hyperlink>
+    </w:p>
+    <w:p>
+      <w:pPr>
+        <w:pStyle w:val="Heading6"/>
+      </w:pPr>
+      <w:r>
+        <w:t>Price – 23 eur</w:t>
+      </w:r>
+    </w:p>
+    <w:p>
+      <w:r>
+        <w:t>40 mbit/s download</w:t>
+      </w:r>
+    </w:p>
     <w:p/>
     <w:p/>
     <w:sectPr>
@@ -2147,6 +2207,46 @@
       <w:color w:val="2F5496" w:themeColor="accent1" w:themeShade="BF"/>
     </w:rPr>
   </w:style>
+  <w:style w:type="paragraph" w:styleId="Heading5">
+    <w:name w:val="heading 5"/>
+    <w:basedOn w:val="Normal"/>
+    <w:next w:val="Normal"/>
+    <w:link w:val="Heading5Char"/>
+    <w:uiPriority w:val="9"/>
+    <w:unhideWhenUsed/>
+    <w:qFormat/>
+    <w:rsid w:val="00021819"/>
+    <w:pPr>
+      <w:keepNext/>
+      <w:keepLines/>
+      <w:spacing w:before="40" w:after="0"/>
+      <w:outlineLvl w:val="4"/>
+    </w:pPr>
+    <w:rPr>
+      <w:rFonts w:asciiTheme="majorHAnsi" w:eastAsiaTheme="majorEastAsia" w:hAnsiTheme="majorHAnsi" w:cstheme="majorBidi"/>
+      <w:color w:val="2F5496" w:themeColor="accent1" w:themeShade="BF"/>
+    </w:rPr>
+  </w:style>
+  <w:style w:type="paragraph" w:styleId="Heading6">
+    <w:name w:val="heading 6"/>
+    <w:basedOn w:val="Normal"/>
+    <w:next w:val="Normal"/>
+    <w:link w:val="Heading6Char"/>
+    <w:uiPriority w:val="9"/>
+    <w:unhideWhenUsed/>
+    <w:qFormat/>
+    <w:rsid w:val="00021819"/>
+    <w:pPr>
+      <w:keepNext/>
+      <w:keepLines/>
+      <w:spacing w:before="40" w:after="0"/>
+      <w:outlineLvl w:val="5"/>
+    </w:pPr>
+    <w:rPr>
+      <w:rFonts w:asciiTheme="majorHAnsi" w:eastAsiaTheme="majorEastAsia" w:hAnsiTheme="majorHAnsi" w:cstheme="majorBidi"/>
+      <w:color w:val="1F3763" w:themeColor="accent1" w:themeShade="7F"/>
+    </w:rPr>
+  </w:style>
   <w:style w:type="character" w:default="1" w:styleId="DefaultParagraphFont">
     <w:name w:val="Default Paragraph Font"/>
     <w:uiPriority w:val="1"/>
@@ -2292,6 +2392,28 @@
       <w:color w:val="000000"/>
       <w:sz w:val="24"/>
       <w:szCs w:val="24"/>
+    </w:rPr>
+  </w:style>
+  <w:style w:type="character" w:customStyle="1" w:styleId="Heading5Char">
+    <w:name w:val="Heading 5 Char"/>
+    <w:basedOn w:val="DefaultParagraphFont"/>
+    <w:link w:val="Heading5"/>
+    <w:uiPriority w:val="9"/>
+    <w:rsid w:val="00021819"/>
+    <w:rPr>
+      <w:rFonts w:asciiTheme="majorHAnsi" w:eastAsiaTheme="majorEastAsia" w:hAnsiTheme="majorHAnsi" w:cstheme="majorBidi"/>
+      <w:color w:val="2F5496" w:themeColor="accent1" w:themeShade="BF"/>
+    </w:rPr>
+  </w:style>
+  <w:style w:type="character" w:customStyle="1" w:styleId="Heading6Char">
+    <w:name w:val="Heading 6 Char"/>
+    <w:basedOn w:val="DefaultParagraphFont"/>
+    <w:link w:val="Heading6"/>
+    <w:uiPriority w:val="9"/>
+    <w:rsid w:val="00021819"/>
+    <w:rPr>
+      <w:rFonts w:asciiTheme="majorHAnsi" w:eastAsiaTheme="majorEastAsia" w:hAnsiTheme="majorHAnsi" w:cstheme="majorBidi"/>
+      <w:color w:val="1F3763" w:themeColor="accent1" w:themeShade="7F"/>
     </w:rPr>
   </w:style>
 </w:styles>

</xml_diff>